<commit_message>
Commiting the JPA Files
</commit_message>
<xml_diff>
--- a/spring/Spring_DOCX.docx
+++ b/spring/Spring_DOCX.docx
@@ -20,8 +20,479 @@
       </w:r>
     </w:p>
     <w:p>
+      <w:r>
+        <w:t>The Spring application contains 3 layers as described below:</w:t>
+      </w:r>
+    </w:p>
+    <w:p>
+      <w:pPr>
+        <w:pStyle w:val="ListParagraph"/>
+        <w:numPr>
+          <w:ilvl w:val="0"/>
+          <w:numId w:val="1"/>
+        </w:numPr>
+      </w:pPr>
+      <w:r>
+        <w:t>Spring data JPA – provides support for creating repositories by extending Spring data repositories interfaces.</w:t>
+      </w:r>
+    </w:p>
+    <w:p>
+      <w:pPr>
+        <w:pStyle w:val="ListParagraph"/>
+        <w:numPr>
+          <w:ilvl w:val="0"/>
+          <w:numId w:val="1"/>
+        </w:numPr>
+      </w:pPr>
+      <w:r>
+        <w:t>Spring data commons – Provides infrastructure to support datastore specifications.</w:t>
+      </w:r>
+    </w:p>
+    <w:p>
+      <w:pPr>
+        <w:pStyle w:val="ListParagraph"/>
+        <w:numPr>
+          <w:ilvl w:val="0"/>
+          <w:numId w:val="1"/>
+        </w:numPr>
+      </w:pPr>
+      <w:r>
+        <w:t>Java persistence API.</w:t>
+      </w:r>
+    </w:p>
+    <w:p>
+      <w:r>
+        <w:rPr>
+          <w:rFonts w:ascii="Helvetica" w:hAnsi="Helvetica"/>
+          <w:noProof/>
+          <w:color w:val="DD0000"/>
+          <w:shd w:val="clear" w:color="auto" w:fill="FFFFFF"/>
+        </w:rPr>
+        <w:drawing>
+          <wp:inline distT="0" distB="0" distL="0" distR="0" wp14:anchorId="50D2DC89" wp14:editId="3413E875">
+            <wp:extent cx="3617595" cy="2337435"/>
+            <wp:effectExtent l="0" t="0" r="0" b="0"/>
+            <wp:docPr id="1" name="Picture 1" descr="springdatajpalayers">
+              <a:hlinkClick xmlns:a="http://schemas.openxmlformats.org/drawingml/2006/main" r:id="rId5"/>
+            </wp:docPr>
+            <wp:cNvGraphicFramePr>
+              <a:graphicFrameLocks xmlns:a="http://schemas.openxmlformats.org/drawingml/2006/main" noChangeAspect="1"/>
+            </wp:cNvGraphicFramePr>
+            <a:graphic xmlns:a="http://schemas.openxmlformats.org/drawingml/2006/main">
+              <a:graphicData uri="http://schemas.openxmlformats.org/drawingml/2006/picture">
+                <pic:pic xmlns:pic="http://schemas.openxmlformats.org/drawingml/2006/picture">
+                  <pic:nvPicPr>
+                    <pic:cNvPr id="0" name="Picture 1" descr="springdatajpalayers">
+                      <a:hlinkClick r:id="rId5"/>
+                    </pic:cNvPr>
+                    <pic:cNvPicPr>
+                      <a:picLocks noChangeAspect="1" noChangeArrowheads="1"/>
+                    </pic:cNvPicPr>
+                  </pic:nvPicPr>
+                  <pic:blipFill>
+                    <a:blip r:embed="rId6">
+                      <a:extLst>
+                        <a:ext uri="{28A0092B-C50C-407E-A947-70E740481C1C}">
+                          <a14:useLocalDpi xmlns:a14="http://schemas.microsoft.com/office/drawing/2010/main" val="0"/>
+                        </a:ext>
+                      </a:extLst>
+                    </a:blip>
+                    <a:srcRect/>
+                    <a:stretch>
+                      <a:fillRect/>
+                    </a:stretch>
+                  </pic:blipFill>
+                  <pic:spPr bwMode="auto">
+                    <a:xfrm>
+                      <a:off x="0" y="0"/>
+                      <a:ext cx="3617595" cy="2337435"/>
+                    </a:xfrm>
+                    <a:prstGeom prst="rect">
+                      <a:avLst/>
+                    </a:prstGeom>
+                    <a:noFill/>
+                    <a:ln>
+                      <a:noFill/>
+                    </a:ln>
+                  </pic:spPr>
+                </pic:pic>
+              </a:graphicData>
+            </a:graphic>
+          </wp:inline>
+        </w:drawing>
+      </w:r>
+    </w:p>
+    <w:p/>
+    <w:p>
+      <w:r>
+        <w:t>The spring data Commons projects provide following interfaces:</w:t>
+      </w:r>
+    </w:p>
+    <w:p>
+      <w:pPr>
+        <w:pStyle w:val="ListParagraph"/>
+        <w:numPr>
+          <w:ilvl w:val="0"/>
+          <w:numId w:val="2"/>
+        </w:numPr>
+      </w:pPr>
+      <w:r>
+        <w:rPr>
+          <w:b/>
+          <w:bCs/>
+        </w:rPr>
+        <w:t>Repository&lt;T,ID&gt;</w:t>
+      </w:r>
+      <w:r>
+        <w:t xml:space="preserve"> is marker interface, purpose of which is to capture the Managed Entity and type of the primary ID. And enables Spring container to discover the concrete implementation for the Repository.</w:t>
+      </w:r>
+    </w:p>
+    <w:p>
+      <w:pPr>
+        <w:pStyle w:val="ListParagraph"/>
+        <w:numPr>
+          <w:ilvl w:val="0"/>
+          <w:numId w:val="2"/>
+        </w:numPr>
+      </w:pPr>
+      <w:r>
+        <w:rPr>
+          <w:b/>
+          <w:bCs/>
+        </w:rPr>
+        <w:t>CrudRepository&lt;T,ID&gt;</w:t>
+      </w:r>
+      <w:r>
+        <w:t xml:space="preserve"> provides CRUD operation for the Entity.</w:t>
+      </w:r>
+    </w:p>
+    <w:p>
+      <w:pPr>
+        <w:pStyle w:val="ListParagraph"/>
+        <w:numPr>
+          <w:ilvl w:val="0"/>
+          <w:numId w:val="2"/>
+        </w:numPr>
+      </w:pPr>
+      <w:r>
+        <w:rPr>
+          <w:b/>
+          <w:bCs/>
+        </w:rPr>
+        <w:t xml:space="preserve">PagingAndSortingRepository&lt;T,ID&gt; </w:t>
+      </w:r>
+      <w:r>
+        <w:t xml:space="preserve">declares method that are used to sort </w:t>
+      </w:r>
+      <w:r>
+        <w:t>and paginate the entities that are retrieved from the database.</w:t>
+      </w:r>
+    </w:p>
+    <w:p>
+      <w:pPr>
+        <w:pStyle w:val="ListParagraph"/>
+        <w:numPr>
+          <w:ilvl w:val="0"/>
+          <w:numId w:val="2"/>
+        </w:numPr>
+        <w:rPr>
+          <w:b/>
+          <w:bCs/>
+        </w:rPr>
+      </w:pPr>
+      <w:r>
+        <w:rPr>
+          <w:b/>
+          <w:bCs/>
+        </w:rPr>
+        <w:t xml:space="preserve">JPARepository&lt;T,ID&gt; </w:t>
+      </w:r>
+      <w:r>
+        <w:t>combines the method declared by the common repository interface behind a single interface.</w:t>
+      </w:r>
+    </w:p>
+    <w:p>
+      <w:r>
+        <w:t>Apart from above mentioned repositories we have following repositories interfaces:</w:t>
+      </w:r>
+    </w:p>
+    <w:p>
+      <w:pPr>
+        <w:pStyle w:val="ListParagraph"/>
+        <w:numPr>
+          <w:ilvl w:val="0"/>
+          <w:numId w:val="3"/>
+        </w:numPr>
+        <w:rPr>
+          <w:b/>
+          <w:bCs/>
+        </w:rPr>
+      </w:pPr>
+      <w:r>
+        <w:rPr>
+          <w:b/>
+          <w:bCs/>
+        </w:rPr>
+        <w:t>QueryDslPredicateExecutor&lt;T&gt;</w:t>
+      </w:r>
+      <w:r>
+        <w:t xml:space="preserve"> Declares method that are used to retrieve entities from the database by using </w:t>
+      </w:r>
+      <w:r>
+        <w:rPr>
+          <w:b/>
+          <w:bCs/>
+        </w:rPr>
+        <w:t>QueryDsl</w:t>
+      </w:r>
+      <w:r>
+        <w:t xml:space="preserve"> predicate objects.</w:t>
+      </w:r>
+    </w:p>
+    <w:p>
+      <w:pPr>
+        <w:pStyle w:val="ListParagraph"/>
+        <w:numPr>
+          <w:ilvl w:val="0"/>
+          <w:numId w:val="3"/>
+        </w:numPr>
+        <w:rPr>
+          <w:b/>
+          <w:bCs/>
+        </w:rPr>
+      </w:pPr>
+      <w:r>
+        <w:rPr>
+          <w:b/>
+          <w:bCs/>
+        </w:rPr>
+        <w:t xml:space="preserve">JpaSpecificationExecutor&lt;T&gt; </w:t>
+      </w:r>
+      <w:r>
+        <w:t xml:space="preserve">declares the methods to retrieve objects from database by using </w:t>
+      </w:r>
+      <w:r>
+        <w:rPr>
+          <w:b/>
+          <w:bCs/>
+        </w:rPr>
+        <w:t>Specification&lt;T&gt;</w:t>
+      </w:r>
+      <w:r>
+        <w:t xml:space="preserve"> objects using JPA criteria API.</w:t>
+      </w:r>
+    </w:p>
+    <w:p>
+      <w:r>
+        <w:t xml:space="preserve">The </w:t>
+      </w:r>
+      <w:r>
+        <w:t>implementation for JPA specifications is</w:t>
+      </w:r>
       <w:bookmarkStart w:id="0" w:name="_GoBack"/>
       <w:bookmarkEnd w:id="0"/>
+      <w:r>
+        <w:t xml:space="preserve"> provided by vendors as below:</w:t>
+      </w:r>
+    </w:p>
+    <w:p>
+      <w:pPr>
+        <w:pStyle w:val="ListParagraph"/>
+        <w:numPr>
+          <w:ilvl w:val="0"/>
+          <w:numId w:val="5"/>
+        </w:numPr>
+      </w:pPr>
+      <w:r>
+        <w:t>Hibernate</w:t>
+      </w:r>
+    </w:p>
+    <w:p>
+      <w:pPr>
+        <w:pStyle w:val="ListParagraph"/>
+        <w:numPr>
+          <w:ilvl w:val="0"/>
+          <w:numId w:val="5"/>
+        </w:numPr>
+      </w:pPr>
+      <w:r>
+        <w:t>TopLink</w:t>
+      </w:r>
+    </w:p>
+    <w:p>
+      <w:pPr>
+        <w:pStyle w:val="ListParagraph"/>
+        <w:numPr>
+          <w:ilvl w:val="0"/>
+          <w:numId w:val="5"/>
+        </w:numPr>
+      </w:pPr>
+      <w:r>
+        <w:t>iBatis</w:t>
+      </w:r>
+    </w:p>
+    <w:p>
+      <w:pPr>
+        <w:pStyle w:val="ListParagraph"/>
+        <w:numPr>
+          <w:ilvl w:val="0"/>
+          <w:numId w:val="5"/>
+        </w:numPr>
+      </w:pPr>
+      <w:r>
+        <w:t>OpenJpa</w:t>
+      </w:r>
+    </w:p>
+    <w:p>
+      <w:pPr>
+        <w:rPr>
+          <w:b/>
+          <w:bCs/>
+        </w:rPr>
+      </w:pPr>
+      <w:r>
+        <w:rPr>
+          <w:noProof/>
+        </w:rPr>
+        <w:lastRenderedPageBreak/>
+        <w:drawing>
+          <wp:inline distT="0" distB="0" distL="0" distR="0" wp14:anchorId="23429477" wp14:editId="21B74444">
+            <wp:extent cx="5731510" cy="3193415"/>
+            <wp:effectExtent l="0" t="0" r="2540" b="0"/>
+            <wp:docPr id="3" name="Picture 3"/>
+            <wp:cNvGraphicFramePr>
+              <a:graphicFrameLocks xmlns:a="http://schemas.openxmlformats.org/drawingml/2006/main" noChangeAspect="1"/>
+            </wp:cNvGraphicFramePr>
+            <a:graphic xmlns:a="http://schemas.openxmlformats.org/drawingml/2006/main">
+              <a:graphicData uri="http://schemas.openxmlformats.org/drawingml/2006/picture">
+                <pic:pic xmlns:pic="http://schemas.openxmlformats.org/drawingml/2006/picture">
+                  <pic:nvPicPr>
+                    <pic:cNvPr id="0" name="Picture 8"/>
+                    <pic:cNvPicPr>
+                      <a:picLocks noChangeAspect="1" noChangeArrowheads="1"/>
+                    </pic:cNvPicPr>
+                  </pic:nvPicPr>
+                  <pic:blipFill>
+                    <a:blip r:embed="rId7">
+                      <a:extLst>
+                        <a:ext uri="{28A0092B-C50C-407E-A947-70E740481C1C}">
+                          <a14:useLocalDpi xmlns:a14="http://schemas.microsoft.com/office/drawing/2010/main" val="0"/>
+                        </a:ext>
+                      </a:extLst>
+                    </a:blip>
+                    <a:srcRect/>
+                    <a:stretch>
+                      <a:fillRect/>
+                    </a:stretch>
+                  </pic:blipFill>
+                  <pic:spPr bwMode="auto">
+                    <a:xfrm>
+                      <a:off x="0" y="0"/>
+                      <a:ext cx="5731510" cy="3193415"/>
+                    </a:xfrm>
+                    <a:prstGeom prst="rect">
+                      <a:avLst/>
+                    </a:prstGeom>
+                    <a:noFill/>
+                    <a:ln>
+                      <a:noFill/>
+                    </a:ln>
+                  </pic:spPr>
+                </pic:pic>
+              </a:graphicData>
+            </a:graphic>
+          </wp:inline>
+        </w:drawing>
+      </w:r>
+    </w:p>
+    <w:p>
+      <w:pPr>
+        <w:rPr>
+          <w:b/>
+          <w:bCs/>
+        </w:rPr>
+      </w:pPr>
+    </w:p>
+    <w:p>
+      <w:pPr>
+        <w:rPr>
+          <w:b/>
+          <w:bCs/>
+        </w:rPr>
+      </w:pPr>
+      <w:r>
+        <w:rPr>
+          <w:b/>
+          <w:bCs/>
+        </w:rPr>
+        <w:t>Dependencies needed for SPRING JPA :</w:t>
+      </w:r>
+    </w:p>
+    <w:p>
+      <w:pPr>
+        <w:pStyle w:val="ListParagraph"/>
+        <w:numPr>
+          <w:ilvl w:val="0"/>
+          <w:numId w:val="4"/>
+        </w:numPr>
+      </w:pPr>
+      <w:r>
+        <w:t>Spring-data-jpa</w:t>
+      </w:r>
+    </w:p>
+    <w:p>
+      <w:pPr>
+        <w:pStyle w:val="ListParagraph"/>
+        <w:numPr>
+          <w:ilvl w:val="0"/>
+          <w:numId w:val="4"/>
+        </w:numPr>
+      </w:pPr>
+      <w:r>
+        <w:t>Hibernate-entity-manager</w:t>
+      </w:r>
+    </w:p>
+    <w:p>
+      <w:pPr>
+        <w:pStyle w:val="ListParagraph"/>
+        <w:numPr>
+          <w:ilvl w:val="0"/>
+          <w:numId w:val="4"/>
+        </w:numPr>
+      </w:pPr>
+      <w:r>
+        <w:t>Connectors.</w:t>
+      </w:r>
+    </w:p>
+    <w:p/>
+    <w:p>
+      <w:pPr>
+        <w:rPr>
+          <w:b/>
+          <w:bCs/>
+        </w:rPr>
+      </w:pPr>
+    </w:p>
+    <w:p>
+      <w:pPr>
+        <w:rPr>
+          <w:b/>
+          <w:bCs/>
+        </w:rPr>
+      </w:pPr>
+    </w:p>
+    <w:p>
+      <w:pPr>
+        <w:rPr>
+          <w:b/>
+          <w:bCs/>
+        </w:rPr>
+      </w:pPr>
+    </w:p>
+    <w:p>
+      <w:pPr>
+        <w:pStyle w:val="ListParagraph"/>
+      </w:pPr>
     </w:p>
     <w:sectPr>
       <w:pgSz w:w="11906" w:h="16838"/>
@@ -31,6 +502,591 @@
     </w:sectPr>
   </w:body>
 </w:document>
+</file>
+
+<file path=word/numbering.xml><?xml version="1.0" encoding="utf-8"?>
+<w:numbering xmlns:wpc="http://schemas.microsoft.com/office/word/2010/wordprocessingCanvas" xmlns:cx="http://schemas.microsoft.com/office/drawing/2014/chartex" xmlns:cx1="http://schemas.microsoft.com/office/drawing/2015/9/8/chartex" xmlns:cx2="http://schemas.microsoft.com/office/drawing/2015/10/21/chartex" xmlns:cx3="http://schemas.microsoft.com/office/drawing/2016/5/9/chartex" xmlns:cx4="http://schemas.microsoft.com/office/drawing/2016/5/10/chartex" xmlns:cx5="http://schemas.microsoft.com/office/drawing/2016/5/11/chartex" xmlns:cx6="http://schemas.microsoft.com/office/drawing/2016/5/12/chartex" xmlns:cx7="http://schemas.microsoft.com/office/drawing/2016/5/13/chartex" xmlns:cx8="http://schemas.microsoft.com/office/drawing/2016/5/14/chartex" xmlns:mc="http://schemas.openxmlformats.org/markup-compatibility/2006" xmlns:aink="http://schemas.microsoft.com/office/drawing/2016/ink" xmlns:am3d="http://schemas.microsoft.com/office/drawing/2017/model3d" xmlns:o="urn:schemas-microsoft-com:office:office" xmlns:r="http://schemas.openxmlformats.org/officeDocument/2006/relationships" xmlns:m="http://schemas.openxmlformats.org/officeDocument/2006/math" xmlns:v="urn:schemas-microsoft-com:vml" xmlns:wp14="http://schemas.microsoft.com/office/word/2010/wordprocessingDrawing" xmlns:wp="http://schemas.openxmlformats.org/drawingml/2006/wordprocessingDrawing" xmlns:w10="urn:schemas-microsoft-com:office:word" xmlns:w="http://schemas.openxmlformats.org/wordprocessingml/2006/main" xmlns:w14="http://schemas.microsoft.com/office/word/2010/wordml" xmlns:w15="http://schemas.microsoft.com/office/word/2012/wordml" xmlns:w16cid="http://schemas.microsoft.com/office/word/2016/wordml/cid" xmlns:w16se="http://schemas.microsoft.com/office/word/2015/wordml/symex" xmlns:wpg="http://schemas.microsoft.com/office/word/2010/wordprocessingGroup" xmlns:wpi="http://schemas.microsoft.com/office/word/2010/wordprocessingInk" xmlns:wne="http://schemas.microsoft.com/office/word/2006/wordml" xmlns:wps="http://schemas.microsoft.com/office/word/2010/wordprocessingShape" mc:Ignorable="w14 w15 w16se w16cid wp14">
+  <w:abstractNum w:abstractNumId="0" w15:restartNumberingAfterBreak="0">
+    <w:nsid w:val="057A4209"/>
+    <w:multiLevelType w:val="hybridMultilevel"/>
+    <w:tmpl w:val="4BD6A9BC"/>
+    <w:lvl w:ilvl="0" w:tplc="40090001">
+      <w:start w:val="1"/>
+      <w:numFmt w:val="bullet"/>
+      <w:lvlText w:val=""/>
+      <w:lvlJc w:val="left"/>
+      <w:pPr>
+        <w:ind w:left="720" w:hanging="360"/>
+      </w:pPr>
+      <w:rPr>
+        <w:rFonts w:ascii="Symbol" w:hAnsi="Symbol" w:hint="default"/>
+      </w:rPr>
+    </w:lvl>
+    <w:lvl w:ilvl="1" w:tplc="40090003" w:tentative="1">
+      <w:start w:val="1"/>
+      <w:numFmt w:val="bullet"/>
+      <w:lvlText w:val="o"/>
+      <w:lvlJc w:val="left"/>
+      <w:pPr>
+        <w:ind w:left="1440" w:hanging="360"/>
+      </w:pPr>
+      <w:rPr>
+        <w:rFonts w:ascii="Courier New" w:hAnsi="Courier New" w:cs="Courier New" w:hint="default"/>
+      </w:rPr>
+    </w:lvl>
+    <w:lvl w:ilvl="2" w:tplc="40090005" w:tentative="1">
+      <w:start w:val="1"/>
+      <w:numFmt w:val="bullet"/>
+      <w:lvlText w:val=""/>
+      <w:lvlJc w:val="left"/>
+      <w:pPr>
+        <w:ind w:left="2160" w:hanging="360"/>
+      </w:pPr>
+      <w:rPr>
+        <w:rFonts w:ascii="Wingdings" w:hAnsi="Wingdings" w:hint="default"/>
+      </w:rPr>
+    </w:lvl>
+    <w:lvl w:ilvl="3" w:tplc="40090001" w:tentative="1">
+      <w:start w:val="1"/>
+      <w:numFmt w:val="bullet"/>
+      <w:lvlText w:val=""/>
+      <w:lvlJc w:val="left"/>
+      <w:pPr>
+        <w:ind w:left="2880" w:hanging="360"/>
+      </w:pPr>
+      <w:rPr>
+        <w:rFonts w:ascii="Symbol" w:hAnsi="Symbol" w:hint="default"/>
+      </w:rPr>
+    </w:lvl>
+    <w:lvl w:ilvl="4" w:tplc="40090003" w:tentative="1">
+      <w:start w:val="1"/>
+      <w:numFmt w:val="bullet"/>
+      <w:lvlText w:val="o"/>
+      <w:lvlJc w:val="left"/>
+      <w:pPr>
+        <w:ind w:left="3600" w:hanging="360"/>
+      </w:pPr>
+      <w:rPr>
+        <w:rFonts w:ascii="Courier New" w:hAnsi="Courier New" w:cs="Courier New" w:hint="default"/>
+      </w:rPr>
+    </w:lvl>
+    <w:lvl w:ilvl="5" w:tplc="40090005" w:tentative="1">
+      <w:start w:val="1"/>
+      <w:numFmt w:val="bullet"/>
+      <w:lvlText w:val=""/>
+      <w:lvlJc w:val="left"/>
+      <w:pPr>
+        <w:ind w:left="4320" w:hanging="360"/>
+      </w:pPr>
+      <w:rPr>
+        <w:rFonts w:ascii="Wingdings" w:hAnsi="Wingdings" w:hint="default"/>
+      </w:rPr>
+    </w:lvl>
+    <w:lvl w:ilvl="6" w:tplc="40090001" w:tentative="1">
+      <w:start w:val="1"/>
+      <w:numFmt w:val="bullet"/>
+      <w:lvlText w:val=""/>
+      <w:lvlJc w:val="left"/>
+      <w:pPr>
+        <w:ind w:left="5040" w:hanging="360"/>
+      </w:pPr>
+      <w:rPr>
+        <w:rFonts w:ascii="Symbol" w:hAnsi="Symbol" w:hint="default"/>
+      </w:rPr>
+    </w:lvl>
+    <w:lvl w:ilvl="7" w:tplc="40090003" w:tentative="1">
+      <w:start w:val="1"/>
+      <w:numFmt w:val="bullet"/>
+      <w:lvlText w:val="o"/>
+      <w:lvlJc w:val="left"/>
+      <w:pPr>
+        <w:ind w:left="5760" w:hanging="360"/>
+      </w:pPr>
+      <w:rPr>
+        <w:rFonts w:ascii="Courier New" w:hAnsi="Courier New" w:cs="Courier New" w:hint="default"/>
+      </w:rPr>
+    </w:lvl>
+    <w:lvl w:ilvl="8" w:tplc="40090005" w:tentative="1">
+      <w:start w:val="1"/>
+      <w:numFmt w:val="bullet"/>
+      <w:lvlText w:val=""/>
+      <w:lvlJc w:val="left"/>
+      <w:pPr>
+        <w:ind w:left="6480" w:hanging="360"/>
+      </w:pPr>
+      <w:rPr>
+        <w:rFonts w:ascii="Wingdings" w:hAnsi="Wingdings" w:hint="default"/>
+      </w:rPr>
+    </w:lvl>
+  </w:abstractNum>
+  <w:abstractNum w:abstractNumId="1" w15:restartNumberingAfterBreak="0">
+    <w:nsid w:val="227A4EDA"/>
+    <w:multiLevelType w:val="hybridMultilevel"/>
+    <w:tmpl w:val="A3EC0D5C"/>
+    <w:lvl w:ilvl="0" w:tplc="40090001">
+      <w:start w:val="1"/>
+      <w:numFmt w:val="bullet"/>
+      <w:lvlText w:val=""/>
+      <w:lvlJc w:val="left"/>
+      <w:pPr>
+        <w:ind w:left="720" w:hanging="360"/>
+      </w:pPr>
+      <w:rPr>
+        <w:rFonts w:ascii="Symbol" w:hAnsi="Symbol" w:hint="default"/>
+      </w:rPr>
+    </w:lvl>
+    <w:lvl w:ilvl="1" w:tplc="40090003" w:tentative="1">
+      <w:start w:val="1"/>
+      <w:numFmt w:val="bullet"/>
+      <w:lvlText w:val="o"/>
+      <w:lvlJc w:val="left"/>
+      <w:pPr>
+        <w:ind w:left="1440" w:hanging="360"/>
+      </w:pPr>
+      <w:rPr>
+        <w:rFonts w:ascii="Courier New" w:hAnsi="Courier New" w:cs="Courier New" w:hint="default"/>
+      </w:rPr>
+    </w:lvl>
+    <w:lvl w:ilvl="2" w:tplc="40090005" w:tentative="1">
+      <w:start w:val="1"/>
+      <w:numFmt w:val="bullet"/>
+      <w:lvlText w:val=""/>
+      <w:lvlJc w:val="left"/>
+      <w:pPr>
+        <w:ind w:left="2160" w:hanging="360"/>
+      </w:pPr>
+      <w:rPr>
+        <w:rFonts w:ascii="Wingdings" w:hAnsi="Wingdings" w:hint="default"/>
+      </w:rPr>
+    </w:lvl>
+    <w:lvl w:ilvl="3" w:tplc="40090001" w:tentative="1">
+      <w:start w:val="1"/>
+      <w:numFmt w:val="bullet"/>
+      <w:lvlText w:val=""/>
+      <w:lvlJc w:val="left"/>
+      <w:pPr>
+        <w:ind w:left="2880" w:hanging="360"/>
+      </w:pPr>
+      <w:rPr>
+        <w:rFonts w:ascii="Symbol" w:hAnsi="Symbol" w:hint="default"/>
+      </w:rPr>
+    </w:lvl>
+    <w:lvl w:ilvl="4" w:tplc="40090003" w:tentative="1">
+      <w:start w:val="1"/>
+      <w:numFmt w:val="bullet"/>
+      <w:lvlText w:val="o"/>
+      <w:lvlJc w:val="left"/>
+      <w:pPr>
+        <w:ind w:left="3600" w:hanging="360"/>
+      </w:pPr>
+      <w:rPr>
+        <w:rFonts w:ascii="Courier New" w:hAnsi="Courier New" w:cs="Courier New" w:hint="default"/>
+      </w:rPr>
+    </w:lvl>
+    <w:lvl w:ilvl="5" w:tplc="40090005" w:tentative="1">
+      <w:start w:val="1"/>
+      <w:numFmt w:val="bullet"/>
+      <w:lvlText w:val=""/>
+      <w:lvlJc w:val="left"/>
+      <w:pPr>
+        <w:ind w:left="4320" w:hanging="360"/>
+      </w:pPr>
+      <w:rPr>
+        <w:rFonts w:ascii="Wingdings" w:hAnsi="Wingdings" w:hint="default"/>
+      </w:rPr>
+    </w:lvl>
+    <w:lvl w:ilvl="6" w:tplc="40090001" w:tentative="1">
+      <w:start w:val="1"/>
+      <w:numFmt w:val="bullet"/>
+      <w:lvlText w:val=""/>
+      <w:lvlJc w:val="left"/>
+      <w:pPr>
+        <w:ind w:left="5040" w:hanging="360"/>
+      </w:pPr>
+      <w:rPr>
+        <w:rFonts w:ascii="Symbol" w:hAnsi="Symbol" w:hint="default"/>
+      </w:rPr>
+    </w:lvl>
+    <w:lvl w:ilvl="7" w:tplc="40090003" w:tentative="1">
+      <w:start w:val="1"/>
+      <w:numFmt w:val="bullet"/>
+      <w:lvlText w:val="o"/>
+      <w:lvlJc w:val="left"/>
+      <w:pPr>
+        <w:ind w:left="5760" w:hanging="360"/>
+      </w:pPr>
+      <w:rPr>
+        <w:rFonts w:ascii="Courier New" w:hAnsi="Courier New" w:cs="Courier New" w:hint="default"/>
+      </w:rPr>
+    </w:lvl>
+    <w:lvl w:ilvl="8" w:tplc="40090005" w:tentative="1">
+      <w:start w:val="1"/>
+      <w:numFmt w:val="bullet"/>
+      <w:lvlText w:val=""/>
+      <w:lvlJc w:val="left"/>
+      <w:pPr>
+        <w:ind w:left="6480" w:hanging="360"/>
+      </w:pPr>
+      <w:rPr>
+        <w:rFonts w:ascii="Wingdings" w:hAnsi="Wingdings" w:hint="default"/>
+      </w:rPr>
+    </w:lvl>
+  </w:abstractNum>
+  <w:abstractNum w:abstractNumId="2" w15:restartNumberingAfterBreak="0">
+    <w:nsid w:val="289B06BC"/>
+    <w:multiLevelType w:val="hybridMultilevel"/>
+    <w:tmpl w:val="0FA6C5F0"/>
+    <w:lvl w:ilvl="0" w:tplc="40090001">
+      <w:start w:val="1"/>
+      <w:numFmt w:val="bullet"/>
+      <w:lvlText w:val=""/>
+      <w:lvlJc w:val="left"/>
+      <w:pPr>
+        <w:ind w:left="720" w:hanging="360"/>
+      </w:pPr>
+      <w:rPr>
+        <w:rFonts w:ascii="Symbol" w:hAnsi="Symbol" w:hint="default"/>
+      </w:rPr>
+    </w:lvl>
+    <w:lvl w:ilvl="1" w:tplc="40090003" w:tentative="1">
+      <w:start w:val="1"/>
+      <w:numFmt w:val="bullet"/>
+      <w:lvlText w:val="o"/>
+      <w:lvlJc w:val="left"/>
+      <w:pPr>
+        <w:ind w:left="1440" w:hanging="360"/>
+      </w:pPr>
+      <w:rPr>
+        <w:rFonts w:ascii="Courier New" w:hAnsi="Courier New" w:cs="Courier New" w:hint="default"/>
+      </w:rPr>
+    </w:lvl>
+    <w:lvl w:ilvl="2" w:tplc="40090005" w:tentative="1">
+      <w:start w:val="1"/>
+      <w:numFmt w:val="bullet"/>
+      <w:lvlText w:val=""/>
+      <w:lvlJc w:val="left"/>
+      <w:pPr>
+        <w:ind w:left="2160" w:hanging="360"/>
+      </w:pPr>
+      <w:rPr>
+        <w:rFonts w:ascii="Wingdings" w:hAnsi="Wingdings" w:hint="default"/>
+      </w:rPr>
+    </w:lvl>
+    <w:lvl w:ilvl="3" w:tplc="40090001" w:tentative="1">
+      <w:start w:val="1"/>
+      <w:numFmt w:val="bullet"/>
+      <w:lvlText w:val=""/>
+      <w:lvlJc w:val="left"/>
+      <w:pPr>
+        <w:ind w:left="2880" w:hanging="360"/>
+      </w:pPr>
+      <w:rPr>
+        <w:rFonts w:ascii="Symbol" w:hAnsi="Symbol" w:hint="default"/>
+      </w:rPr>
+    </w:lvl>
+    <w:lvl w:ilvl="4" w:tplc="40090003" w:tentative="1">
+      <w:start w:val="1"/>
+      <w:numFmt w:val="bullet"/>
+      <w:lvlText w:val="o"/>
+      <w:lvlJc w:val="left"/>
+      <w:pPr>
+        <w:ind w:left="3600" w:hanging="360"/>
+      </w:pPr>
+      <w:rPr>
+        <w:rFonts w:ascii="Courier New" w:hAnsi="Courier New" w:cs="Courier New" w:hint="default"/>
+      </w:rPr>
+    </w:lvl>
+    <w:lvl w:ilvl="5" w:tplc="40090005" w:tentative="1">
+      <w:start w:val="1"/>
+      <w:numFmt w:val="bullet"/>
+      <w:lvlText w:val=""/>
+      <w:lvlJc w:val="left"/>
+      <w:pPr>
+        <w:ind w:left="4320" w:hanging="360"/>
+      </w:pPr>
+      <w:rPr>
+        <w:rFonts w:ascii="Wingdings" w:hAnsi="Wingdings" w:hint="default"/>
+      </w:rPr>
+    </w:lvl>
+    <w:lvl w:ilvl="6" w:tplc="40090001" w:tentative="1">
+      <w:start w:val="1"/>
+      <w:numFmt w:val="bullet"/>
+      <w:lvlText w:val=""/>
+      <w:lvlJc w:val="left"/>
+      <w:pPr>
+        <w:ind w:left="5040" w:hanging="360"/>
+      </w:pPr>
+      <w:rPr>
+        <w:rFonts w:ascii="Symbol" w:hAnsi="Symbol" w:hint="default"/>
+      </w:rPr>
+    </w:lvl>
+    <w:lvl w:ilvl="7" w:tplc="40090003" w:tentative="1">
+      <w:start w:val="1"/>
+      <w:numFmt w:val="bullet"/>
+      <w:lvlText w:val="o"/>
+      <w:lvlJc w:val="left"/>
+      <w:pPr>
+        <w:ind w:left="5760" w:hanging="360"/>
+      </w:pPr>
+      <w:rPr>
+        <w:rFonts w:ascii="Courier New" w:hAnsi="Courier New" w:cs="Courier New" w:hint="default"/>
+      </w:rPr>
+    </w:lvl>
+    <w:lvl w:ilvl="8" w:tplc="40090005" w:tentative="1">
+      <w:start w:val="1"/>
+      <w:numFmt w:val="bullet"/>
+      <w:lvlText w:val=""/>
+      <w:lvlJc w:val="left"/>
+      <w:pPr>
+        <w:ind w:left="6480" w:hanging="360"/>
+      </w:pPr>
+      <w:rPr>
+        <w:rFonts w:ascii="Wingdings" w:hAnsi="Wingdings" w:hint="default"/>
+      </w:rPr>
+    </w:lvl>
+  </w:abstractNum>
+  <w:abstractNum w:abstractNumId="3" w15:restartNumberingAfterBreak="0">
+    <w:nsid w:val="2E3F744B"/>
+    <w:multiLevelType w:val="hybridMultilevel"/>
+    <w:tmpl w:val="80EA0984"/>
+    <w:lvl w:ilvl="0" w:tplc="40090001">
+      <w:start w:val="1"/>
+      <w:numFmt w:val="bullet"/>
+      <w:lvlText w:val=""/>
+      <w:lvlJc w:val="left"/>
+      <w:pPr>
+        <w:ind w:left="720" w:hanging="360"/>
+      </w:pPr>
+      <w:rPr>
+        <w:rFonts w:ascii="Symbol" w:hAnsi="Symbol" w:hint="default"/>
+      </w:rPr>
+    </w:lvl>
+    <w:lvl w:ilvl="1" w:tplc="40090003" w:tentative="1">
+      <w:start w:val="1"/>
+      <w:numFmt w:val="bullet"/>
+      <w:lvlText w:val="o"/>
+      <w:lvlJc w:val="left"/>
+      <w:pPr>
+        <w:ind w:left="1440" w:hanging="360"/>
+      </w:pPr>
+      <w:rPr>
+        <w:rFonts w:ascii="Courier New" w:hAnsi="Courier New" w:cs="Courier New" w:hint="default"/>
+      </w:rPr>
+    </w:lvl>
+    <w:lvl w:ilvl="2" w:tplc="40090005" w:tentative="1">
+      <w:start w:val="1"/>
+      <w:numFmt w:val="bullet"/>
+      <w:lvlText w:val=""/>
+      <w:lvlJc w:val="left"/>
+      <w:pPr>
+        <w:ind w:left="2160" w:hanging="360"/>
+      </w:pPr>
+      <w:rPr>
+        <w:rFonts w:ascii="Wingdings" w:hAnsi="Wingdings" w:hint="default"/>
+      </w:rPr>
+    </w:lvl>
+    <w:lvl w:ilvl="3" w:tplc="40090001" w:tentative="1">
+      <w:start w:val="1"/>
+      <w:numFmt w:val="bullet"/>
+      <w:lvlText w:val=""/>
+      <w:lvlJc w:val="left"/>
+      <w:pPr>
+        <w:ind w:left="2880" w:hanging="360"/>
+      </w:pPr>
+      <w:rPr>
+        <w:rFonts w:ascii="Symbol" w:hAnsi="Symbol" w:hint="default"/>
+      </w:rPr>
+    </w:lvl>
+    <w:lvl w:ilvl="4" w:tplc="40090003" w:tentative="1">
+      <w:start w:val="1"/>
+      <w:numFmt w:val="bullet"/>
+      <w:lvlText w:val="o"/>
+      <w:lvlJc w:val="left"/>
+      <w:pPr>
+        <w:ind w:left="3600" w:hanging="360"/>
+      </w:pPr>
+      <w:rPr>
+        <w:rFonts w:ascii="Courier New" w:hAnsi="Courier New" w:cs="Courier New" w:hint="default"/>
+      </w:rPr>
+    </w:lvl>
+    <w:lvl w:ilvl="5" w:tplc="40090005" w:tentative="1">
+      <w:start w:val="1"/>
+      <w:numFmt w:val="bullet"/>
+      <w:lvlText w:val=""/>
+      <w:lvlJc w:val="left"/>
+      <w:pPr>
+        <w:ind w:left="4320" w:hanging="360"/>
+      </w:pPr>
+      <w:rPr>
+        <w:rFonts w:ascii="Wingdings" w:hAnsi="Wingdings" w:hint="default"/>
+      </w:rPr>
+    </w:lvl>
+    <w:lvl w:ilvl="6" w:tplc="40090001" w:tentative="1">
+      <w:start w:val="1"/>
+      <w:numFmt w:val="bullet"/>
+      <w:lvlText w:val=""/>
+      <w:lvlJc w:val="left"/>
+      <w:pPr>
+        <w:ind w:left="5040" w:hanging="360"/>
+      </w:pPr>
+      <w:rPr>
+        <w:rFonts w:ascii="Symbol" w:hAnsi="Symbol" w:hint="default"/>
+      </w:rPr>
+    </w:lvl>
+    <w:lvl w:ilvl="7" w:tplc="40090003" w:tentative="1">
+      <w:start w:val="1"/>
+      <w:numFmt w:val="bullet"/>
+      <w:lvlText w:val="o"/>
+      <w:lvlJc w:val="left"/>
+      <w:pPr>
+        <w:ind w:left="5760" w:hanging="360"/>
+      </w:pPr>
+      <w:rPr>
+        <w:rFonts w:ascii="Courier New" w:hAnsi="Courier New" w:cs="Courier New" w:hint="default"/>
+      </w:rPr>
+    </w:lvl>
+    <w:lvl w:ilvl="8" w:tplc="40090005" w:tentative="1">
+      <w:start w:val="1"/>
+      <w:numFmt w:val="bullet"/>
+      <w:lvlText w:val=""/>
+      <w:lvlJc w:val="left"/>
+      <w:pPr>
+        <w:ind w:left="6480" w:hanging="360"/>
+      </w:pPr>
+      <w:rPr>
+        <w:rFonts w:ascii="Wingdings" w:hAnsi="Wingdings" w:hint="default"/>
+      </w:rPr>
+    </w:lvl>
+  </w:abstractNum>
+  <w:abstractNum w:abstractNumId="4" w15:restartNumberingAfterBreak="0">
+    <w:nsid w:val="5AB11065"/>
+    <w:multiLevelType w:val="hybridMultilevel"/>
+    <w:tmpl w:val="2750A86A"/>
+    <w:lvl w:ilvl="0" w:tplc="40090001">
+      <w:start w:val="1"/>
+      <w:numFmt w:val="bullet"/>
+      <w:lvlText w:val=""/>
+      <w:lvlJc w:val="left"/>
+      <w:pPr>
+        <w:ind w:left="720" w:hanging="360"/>
+      </w:pPr>
+      <w:rPr>
+        <w:rFonts w:ascii="Symbol" w:hAnsi="Symbol" w:hint="default"/>
+      </w:rPr>
+    </w:lvl>
+    <w:lvl w:ilvl="1" w:tplc="40090003" w:tentative="1">
+      <w:start w:val="1"/>
+      <w:numFmt w:val="bullet"/>
+      <w:lvlText w:val="o"/>
+      <w:lvlJc w:val="left"/>
+      <w:pPr>
+        <w:ind w:left="1440" w:hanging="360"/>
+      </w:pPr>
+      <w:rPr>
+        <w:rFonts w:ascii="Courier New" w:hAnsi="Courier New" w:cs="Courier New" w:hint="default"/>
+      </w:rPr>
+    </w:lvl>
+    <w:lvl w:ilvl="2" w:tplc="40090005" w:tentative="1">
+      <w:start w:val="1"/>
+      <w:numFmt w:val="bullet"/>
+      <w:lvlText w:val=""/>
+      <w:lvlJc w:val="left"/>
+      <w:pPr>
+        <w:ind w:left="2160" w:hanging="360"/>
+      </w:pPr>
+      <w:rPr>
+        <w:rFonts w:ascii="Wingdings" w:hAnsi="Wingdings" w:hint="default"/>
+      </w:rPr>
+    </w:lvl>
+    <w:lvl w:ilvl="3" w:tplc="40090001" w:tentative="1">
+      <w:start w:val="1"/>
+      <w:numFmt w:val="bullet"/>
+      <w:lvlText w:val=""/>
+      <w:lvlJc w:val="left"/>
+      <w:pPr>
+        <w:ind w:left="2880" w:hanging="360"/>
+      </w:pPr>
+      <w:rPr>
+        <w:rFonts w:ascii="Symbol" w:hAnsi="Symbol" w:hint="default"/>
+      </w:rPr>
+    </w:lvl>
+    <w:lvl w:ilvl="4" w:tplc="40090003" w:tentative="1">
+      <w:start w:val="1"/>
+      <w:numFmt w:val="bullet"/>
+      <w:lvlText w:val="o"/>
+      <w:lvlJc w:val="left"/>
+      <w:pPr>
+        <w:ind w:left="3600" w:hanging="360"/>
+      </w:pPr>
+      <w:rPr>
+        <w:rFonts w:ascii="Courier New" w:hAnsi="Courier New" w:cs="Courier New" w:hint="default"/>
+      </w:rPr>
+    </w:lvl>
+    <w:lvl w:ilvl="5" w:tplc="40090005" w:tentative="1">
+      <w:start w:val="1"/>
+      <w:numFmt w:val="bullet"/>
+      <w:lvlText w:val=""/>
+      <w:lvlJc w:val="left"/>
+      <w:pPr>
+        <w:ind w:left="4320" w:hanging="360"/>
+      </w:pPr>
+      <w:rPr>
+        <w:rFonts w:ascii="Wingdings" w:hAnsi="Wingdings" w:hint="default"/>
+      </w:rPr>
+    </w:lvl>
+    <w:lvl w:ilvl="6" w:tplc="40090001" w:tentative="1">
+      <w:start w:val="1"/>
+      <w:numFmt w:val="bullet"/>
+      <w:lvlText w:val=""/>
+      <w:lvlJc w:val="left"/>
+      <w:pPr>
+        <w:ind w:left="5040" w:hanging="360"/>
+      </w:pPr>
+      <w:rPr>
+        <w:rFonts w:ascii="Symbol" w:hAnsi="Symbol" w:hint="default"/>
+      </w:rPr>
+    </w:lvl>
+    <w:lvl w:ilvl="7" w:tplc="40090003" w:tentative="1">
+      <w:start w:val="1"/>
+      <w:numFmt w:val="bullet"/>
+      <w:lvlText w:val="o"/>
+      <w:lvlJc w:val="left"/>
+      <w:pPr>
+        <w:ind w:left="5760" w:hanging="360"/>
+      </w:pPr>
+      <w:rPr>
+        <w:rFonts w:ascii="Courier New" w:hAnsi="Courier New" w:cs="Courier New" w:hint="default"/>
+      </w:rPr>
+    </w:lvl>
+    <w:lvl w:ilvl="8" w:tplc="40090005" w:tentative="1">
+      <w:start w:val="1"/>
+      <w:numFmt w:val="bullet"/>
+      <w:lvlText w:val=""/>
+      <w:lvlJc w:val="left"/>
+      <w:pPr>
+        <w:ind w:left="6480" w:hanging="360"/>
+      </w:pPr>
+      <w:rPr>
+        <w:rFonts w:ascii="Wingdings" w:hAnsi="Wingdings" w:hint="default"/>
+      </w:rPr>
+    </w:lvl>
+  </w:abstractNum>
+  <w:num w:numId="1">
+    <w:abstractNumId w:val="4"/>
+  </w:num>
+  <w:num w:numId="2">
+    <w:abstractNumId w:val="2"/>
+  </w:num>
+  <w:num w:numId="3">
+    <w:abstractNumId w:val="3"/>
+  </w:num>
+  <w:num w:numId="4">
+    <w:abstractNumId w:val="1"/>
+  </w:num>
+  <w:num w:numId="5">
+    <w:abstractNumId w:val="0"/>
+  </w:num>
+</w:numbering>
 </file>
 
 <file path=word/styles.xml><?xml version="1.0" encoding="utf-8"?>
@@ -156,6 +1212,7 @@
     <w:lsdException w:name="HTML Sample" w:semiHidden="1" w:unhideWhenUsed="1"/>
     <w:lsdException w:name="HTML Typewriter" w:semiHidden="1" w:unhideWhenUsed="1"/>
     <w:lsdException w:name="HTML Variable" w:semiHidden="1" w:unhideWhenUsed="1"/>
+    <w:lsdException w:name="Normal Table" w:semiHidden="1" w:unhideWhenUsed="1"/>
     <w:lsdException w:name="annotation subject" w:semiHidden="1" w:unhideWhenUsed="1"/>
     <w:lsdException w:name="No List" w:semiHidden="1" w:unhideWhenUsed="1"/>
     <w:lsdException w:name="Outline List 1" w:semiHidden="1" w:unhideWhenUsed="1"/>
@@ -202,8 +1259,10 @@
     <w:lsdException w:name="Table Subtle 2" w:semiHidden="1" w:unhideWhenUsed="1"/>
     <w:lsdException w:name="Table Web 1" w:semiHidden="1" w:unhideWhenUsed="1"/>
     <w:lsdException w:name="Table Web 2" w:semiHidden="1" w:unhideWhenUsed="1"/>
+    <w:lsdException w:name="Table Web 3" w:semiHidden="1" w:unhideWhenUsed="1"/>
     <w:lsdException w:name="Balloon Text" w:semiHidden="1" w:unhideWhenUsed="1"/>
     <w:lsdException w:name="Table Grid" w:uiPriority="39"/>
+    <w:lsdException w:name="Table Theme" w:semiHidden="1" w:unhideWhenUsed="1"/>
     <w:lsdException w:name="Placeholder Text" w:semiHidden="1"/>
     <w:lsdException w:name="No Spacing" w:uiPriority="1" w:qFormat="1"/>
     <w:lsdException w:name="Light Shading" w:uiPriority="60"/>
@@ -455,6 +1514,17 @@
     <w:uiPriority w:val="99"/>
     <w:semiHidden/>
     <w:unhideWhenUsed/>
+  </w:style>
+  <w:style w:type="paragraph" w:styleId="ListParagraph">
+    <w:name w:val="List Paragraph"/>
+    <w:basedOn w:val="Normal"/>
+    <w:uiPriority w:val="34"/>
+    <w:qFormat/>
+    <w:rsid w:val="00C13DE9"/>
+    <w:pPr>
+      <w:ind w:left="720"/>
+      <w:contextualSpacing/>
+    </w:pPr>
   </w:style>
 </w:styles>
 </file>

</xml_diff>